<commit_message>
Inclusão de arquivos na lista de artefatos
</commit_message>
<xml_diff>
--- a/docs/Gerenciamento do Projeto/Plano de Gerenciamento do Projeto - Controle de Ponto.docx
+++ b/docs/Gerenciamento do Projeto/Plano de Gerenciamento do Projeto - Controle de Ponto.docx
@@ -1159,7 +1159,7 @@
             <w:noProof/>
             <w:webHidden/>
           </w:rPr>
-          <w:t>6</w:t>
+          <w:t>7</w:t>
         </w:r>
         <w:r>
           <w:rPr>
@@ -1249,7 +1249,7 @@
             <w:noProof/>
             <w:webHidden/>
           </w:rPr>
-          <w:t>6</w:t>
+          <w:t>7</w:t>
         </w:r>
         <w:r>
           <w:rPr>
@@ -1778,7 +1778,7 @@
             <w:noProof/>
             <w:webHidden/>
           </w:rPr>
-          <w:t>7</w:t>
+          <w:t>8</w:t>
         </w:r>
         <w:r>
           <w:rPr>
@@ -1876,7 +1876,7 @@
             <w:noProof/>
             <w:webHidden/>
           </w:rPr>
-          <w:t>7</w:t>
+          <w:t>8</w:t>
         </w:r>
         <w:r>
           <w:rPr>
@@ -3354,15 +3354,7 @@
               <w:rPr>
                 <w:color w:val="auto"/>
               </w:rPr>
-              <w:t xml:space="preserve"> b</w:t>
-            </w:r>
-            <w:bookmarkStart w:id="9" w:name="_GoBack"/>
-            <w:bookmarkEnd w:id="9"/>
-            <w:r>
-              <w:rPr>
-                <w:color w:val="auto"/>
-              </w:rPr>
-              <w:t>ack-end</w:t>
+              <w:t xml:space="preserve"> back-end</w:t>
             </w:r>
           </w:p>
         </w:tc>
@@ -3421,11 +3413,11 @@
       <w:pPr>
         <w:pStyle w:val="Ttulo3"/>
       </w:pPr>
-      <w:bookmarkStart w:id="10" w:name="_Toc379438775"/>
+      <w:bookmarkStart w:id="9" w:name="_Toc379438775"/>
       <w:r>
         <w:t>Usuários (papéis)</w:t>
       </w:r>
-      <w:bookmarkEnd w:id="10"/>
+      <w:bookmarkEnd w:id="9"/>
     </w:p>
     <w:tbl>
       <w:tblPr>
@@ -3609,11 +3601,11 @@
       <w:pPr>
         <w:pStyle w:val="Ttulo1"/>
       </w:pPr>
-      <w:bookmarkStart w:id="11" w:name="_Toc379438776"/>
+      <w:bookmarkStart w:id="10" w:name="_Toc379438776"/>
       <w:r>
         <w:t>Processo de Gerenciamento</w:t>
       </w:r>
-      <w:bookmarkEnd w:id="11"/>
+      <w:bookmarkEnd w:id="10"/>
     </w:p>
     <w:p>
       <w:r>
@@ -3624,11 +3616,11 @@
       <w:pPr>
         <w:pStyle w:val="Ttulo2"/>
       </w:pPr>
-      <w:bookmarkStart w:id="12" w:name="_Toc379438777"/>
+      <w:bookmarkStart w:id="11" w:name="_Toc379438777"/>
       <w:r>
         <w:t>Ciclo de Vida</w:t>
       </w:r>
-      <w:bookmarkEnd w:id="12"/>
+      <w:bookmarkEnd w:id="11"/>
     </w:p>
     <w:p>
       <w:r>
@@ -3699,11 +3691,11 @@
       <w:pPr>
         <w:pStyle w:val="Ttulo2"/>
       </w:pPr>
-      <w:bookmarkStart w:id="13" w:name="_Toc379438778"/>
+      <w:bookmarkStart w:id="12" w:name="_Toc379438778"/>
       <w:r>
         <w:t>Controle de Mudanças</w:t>
       </w:r>
-      <w:bookmarkEnd w:id="13"/>
+      <w:bookmarkEnd w:id="12"/>
     </w:p>
     <w:p>
       <w:r>
@@ -3801,78 +3793,78 @@
       <w:pPr>
         <w:pStyle w:val="Ttulo2"/>
       </w:pPr>
-      <w:bookmarkStart w:id="14" w:name="_Toc379438779"/>
+      <w:bookmarkStart w:id="13" w:name="_Toc379438779"/>
       <w:r>
         <w:t>PPQA</w:t>
+      </w:r>
+      <w:bookmarkEnd w:id="13"/>
+    </w:p>
+    <w:p>
+      <w:r>
+        <w:t>A</w:t>
+      </w:r>
+      <w:r>
+        <w:t xml:space="preserve"> garantia da qualidade do produto e processo</w:t>
+      </w:r>
+      <w:r>
+        <w:t>,</w:t>
+      </w:r>
+      <w:r>
+        <w:t xml:space="preserve"> estão detalhados no plano de qualidade</w:t>
+      </w:r>
+      <w:r>
+        <w:t>.</w:t>
+      </w:r>
+      <w:r>
+        <w:t xml:space="preserve"> O documento encontra-se em: </w:t>
+      </w:r>
+    </w:p>
+    <w:p>
+      <w:pPr>
+        <w:outlineLvl w:val="1"/>
+      </w:pPr>
+      <w:r>
+        <w:t>...\</w:t>
+      </w:r>
+      <w:proofErr w:type="spellStart"/>
+      <w:r>
+        <w:t>docs</w:t>
+      </w:r>
+      <w:proofErr w:type="spellEnd"/>
+      <w:r>
+        <w:t>\Gerenciamento do Projeto\Plano de Qualidade - Controle de Ponto.pdf</w:t>
+      </w:r>
+    </w:p>
+    <w:p>
+      <w:pPr>
+        <w:pStyle w:val="Ttulo2"/>
+      </w:pPr>
+      <w:bookmarkStart w:id="14" w:name="_Toc379438780"/>
+      <w:r>
+        <w:lastRenderedPageBreak/>
+        <w:t>Gerência de Configuração</w:t>
       </w:r>
       <w:bookmarkEnd w:id="14"/>
     </w:p>
     <w:p>
-      <w:r>
-        <w:t>A</w:t>
-      </w:r>
-      <w:r>
-        <w:t xml:space="preserve"> garantia da qualidade do produto e processo</w:t>
-      </w:r>
-      <w:r>
-        <w:t>,</w:t>
-      </w:r>
-      <w:r>
-        <w:t xml:space="preserve"> estão detalhados no plano de qualidade</w:t>
-      </w:r>
-      <w:r>
-        <w:t>.</w:t>
-      </w:r>
-      <w:r>
-        <w:t xml:space="preserve"> O documento encontra-se em: </w:t>
-      </w:r>
-    </w:p>
-    <w:p>
-      <w:pPr>
-        <w:outlineLvl w:val="1"/>
-      </w:pPr>
-      <w:r>
-        <w:t>...\</w:t>
-      </w:r>
-      <w:proofErr w:type="spellStart"/>
-      <w:r>
-        <w:t>docs</w:t>
-      </w:r>
-      <w:proofErr w:type="spellEnd"/>
-      <w:r>
-        <w:t>\Gerenciamento do Projeto\Plano de Qualidade - Controle de Ponto.pdf</w:t>
-      </w:r>
-    </w:p>
-    <w:p>
-      <w:pPr>
-        <w:pStyle w:val="Ttulo2"/>
-      </w:pPr>
-      <w:bookmarkStart w:id="15" w:name="_Toc379438780"/>
-      <w:r>
-        <w:lastRenderedPageBreak/>
-        <w:t>Gerência de Configuração</w:t>
+      <w:pPr>
+        <w:pStyle w:val="Ttulo3"/>
+      </w:pPr>
+      <w:bookmarkStart w:id="15" w:name="_Toc379438781"/>
+      <w:r>
+        <w:t>Artefatos</w:t>
       </w:r>
       <w:bookmarkEnd w:id="15"/>
     </w:p>
     <w:p>
-      <w:pPr>
-        <w:pStyle w:val="Ttulo3"/>
-      </w:pPr>
-      <w:bookmarkStart w:id="16" w:name="_Toc379438781"/>
-      <w:r>
-        <w:t>Artefatos</w:t>
-      </w:r>
-      <w:bookmarkEnd w:id="16"/>
-    </w:p>
-    <w:p>
       <w:r>
         <w:t>Detalhar todos os documentos gerados pelo projeto, onde eles serão armazenados e quem tem acesso.</w:t>
       </w:r>
     </w:p>
     <w:tbl>
       <w:tblPr>
-        <w:tblW w:w="9102" w:type="dxa"/>
-        <w:tblInd w:w="27" w:type="dxa"/>
+        <w:tblW w:w="9104" w:type="dxa"/>
+        <w:tblInd w:w="35" w:type="dxa"/>
         <w:tblLayout w:type="fixed"/>
         <w:tblCellMar>
           <w:top w:w="55" w:type="dxa"/>
@@ -3884,8 +3876,8 @@
       </w:tblPr>
       <w:tblGrid>
         <w:gridCol w:w="2440"/>
-        <w:gridCol w:w="3827"/>
-        <w:gridCol w:w="2835"/>
+        <w:gridCol w:w="3828"/>
+        <w:gridCol w:w="2836"/>
       </w:tblGrid>
       <w:tr>
         <w:trPr>
@@ -3927,7 +3919,7 @@
         </w:tc>
         <w:tc>
           <w:tcPr>
-            <w:tcW w:w="3827" w:type="dxa"/>
+            <w:tcW w:w="3828" w:type="dxa"/>
             <w:tcBorders>
               <w:top w:val="single" w:sz="2" w:space="0" w:color="000000"/>
               <w:left w:val="single" w:sz="2" w:space="0" w:color="000000"/>
@@ -3960,7 +3952,7 @@
         </w:tc>
         <w:tc>
           <w:tcPr>
-            <w:tcW w:w="2835" w:type="dxa"/>
+            <w:tcW w:w="2836" w:type="dxa"/>
             <w:tcBorders>
               <w:top w:val="single" w:sz="2" w:space="0" w:color="000000"/>
               <w:left w:val="single" w:sz="2" w:space="0" w:color="000000"/>
@@ -4029,7 +4021,7 @@
         </w:tc>
         <w:tc>
           <w:tcPr>
-            <w:tcW w:w="3827" w:type="dxa"/>
+            <w:tcW w:w="3828" w:type="dxa"/>
             <w:tcBorders>
               <w:top w:val="single" w:sz="4" w:space="0" w:color="auto"/>
               <w:left w:val="single" w:sz="4" w:space="0" w:color="auto"/>
@@ -4086,7 +4078,7 @@
         </w:tc>
         <w:tc>
           <w:tcPr>
-            <w:tcW w:w="2835" w:type="dxa"/>
+            <w:tcW w:w="2836" w:type="dxa"/>
             <w:tcBorders>
               <w:top w:val="single" w:sz="4" w:space="0" w:color="auto"/>
               <w:left w:val="single" w:sz="4" w:space="0" w:color="auto"/>
@@ -4153,7 +4145,7 @@
         </w:tc>
         <w:tc>
           <w:tcPr>
-            <w:tcW w:w="3827" w:type="dxa"/>
+            <w:tcW w:w="3828" w:type="dxa"/>
             <w:tcBorders>
               <w:top w:val="single" w:sz="4" w:space="0" w:color="auto"/>
               <w:left w:val="single" w:sz="4" w:space="0" w:color="auto"/>
@@ -4209,7 +4201,7 @@
         </w:tc>
         <w:tc>
           <w:tcPr>
-            <w:tcW w:w="2835" w:type="dxa"/>
+            <w:tcW w:w="2836" w:type="dxa"/>
             <w:tcBorders>
               <w:top w:val="single" w:sz="4" w:space="0" w:color="auto"/>
               <w:left w:val="single" w:sz="4" w:space="0" w:color="auto"/>
@@ -4284,7 +4276,7 @@
         </w:tc>
         <w:tc>
           <w:tcPr>
-            <w:tcW w:w="3827" w:type="dxa"/>
+            <w:tcW w:w="3828" w:type="dxa"/>
             <w:tcBorders>
               <w:top w:val="single" w:sz="4" w:space="0" w:color="auto"/>
               <w:left w:val="single" w:sz="4" w:space="0" w:color="auto"/>
@@ -4340,7 +4332,7 @@
         </w:tc>
         <w:tc>
           <w:tcPr>
-            <w:tcW w:w="2835" w:type="dxa"/>
+            <w:tcW w:w="2836" w:type="dxa"/>
             <w:tcBorders>
               <w:top w:val="single" w:sz="4" w:space="0" w:color="auto"/>
               <w:left w:val="single" w:sz="4" w:space="0" w:color="auto"/>
@@ -4406,7 +4398,7 @@
         </w:tc>
         <w:tc>
           <w:tcPr>
-            <w:tcW w:w="3827" w:type="dxa"/>
+            <w:tcW w:w="3828" w:type="dxa"/>
             <w:tcBorders>
               <w:top w:val="single" w:sz="4" w:space="0" w:color="auto"/>
               <w:left w:val="single" w:sz="4" w:space="0" w:color="auto"/>
@@ -4462,7 +4454,7 @@
         </w:tc>
         <w:tc>
           <w:tcPr>
-            <w:tcW w:w="2835" w:type="dxa"/>
+            <w:tcW w:w="2836" w:type="dxa"/>
             <w:tcBorders>
               <w:top w:val="single" w:sz="4" w:space="0" w:color="auto"/>
               <w:left w:val="single" w:sz="4" w:space="0" w:color="auto"/>
@@ -4521,13 +4513,29 @@
                 <w:sz w:val="16"/>
                 <w:szCs w:val="16"/>
               </w:rPr>
-              <w:t>Cronograma - Controle de Ponto.pdf</w:t>
-            </w:r>
-          </w:p>
-        </w:tc>
-        <w:tc>
-          <w:tcPr>
-            <w:tcW w:w="3827" w:type="dxa"/>
+              <w:t>Cronograma</w:t>
+            </w:r>
+            <w:r>
+              <w:rPr>
+                <w:color w:val="auto"/>
+                <w:sz w:val="16"/>
+                <w:szCs w:val="16"/>
+              </w:rPr>
+              <w:t xml:space="preserve"> Completo</w:t>
+            </w:r>
+            <w:r>
+              <w:rPr>
+                <w:color w:val="auto"/>
+                <w:sz w:val="16"/>
+                <w:szCs w:val="16"/>
+              </w:rPr>
+              <w:t xml:space="preserve"> - Controle de Ponto.pdf</w:t>
+            </w:r>
+          </w:p>
+        </w:tc>
+        <w:tc>
+          <w:tcPr>
+            <w:tcW w:w="3828" w:type="dxa"/>
             <w:tcBorders>
               <w:top w:val="single" w:sz="4" w:space="0" w:color="auto"/>
               <w:left w:val="single" w:sz="4" w:space="0" w:color="auto"/>
@@ -4583,7 +4591,7 @@
         </w:tc>
         <w:tc>
           <w:tcPr>
-            <w:tcW w:w="2835" w:type="dxa"/>
+            <w:tcW w:w="2836" w:type="dxa"/>
             <w:tcBorders>
               <w:top w:val="single" w:sz="4" w:space="0" w:color="auto"/>
               <w:left w:val="single" w:sz="4" w:space="0" w:color="auto"/>
@@ -4648,7 +4656,7 @@
         </w:tc>
         <w:tc>
           <w:tcPr>
-            <w:tcW w:w="3827" w:type="dxa"/>
+            <w:tcW w:w="3828" w:type="dxa"/>
             <w:tcBorders>
               <w:top w:val="single" w:sz="4" w:space="0" w:color="auto"/>
               <w:left w:val="single" w:sz="4" w:space="0" w:color="auto"/>
@@ -4704,7 +4712,7 @@
         </w:tc>
         <w:tc>
           <w:tcPr>
-            <w:tcW w:w="2835" w:type="dxa"/>
+            <w:tcW w:w="2836" w:type="dxa"/>
             <w:tcBorders>
               <w:top w:val="single" w:sz="4" w:space="0" w:color="auto"/>
               <w:left w:val="single" w:sz="4" w:space="0" w:color="auto"/>
@@ -4757,19 +4765,29 @@
                 <w:szCs w:val="16"/>
               </w:rPr>
             </w:pPr>
-            <w:r>
-              <w:rPr>
-                <w:color w:val="auto"/>
-                <w:sz w:val="16"/>
-                <w:szCs w:val="16"/>
-              </w:rPr>
-              <w:t>Alocação da equipe - Controle de Ponto.pdf</w:t>
-            </w:r>
-          </w:p>
-        </w:tc>
-        <w:tc>
-          <w:tcPr>
-            <w:tcW w:w="3827" w:type="dxa"/>
+            <w:proofErr w:type="spellStart"/>
+            <w:r>
+              <w:rPr>
+                <w:color w:val="auto"/>
+                <w:sz w:val="16"/>
+                <w:szCs w:val="16"/>
+              </w:rPr>
+              <w:t>Backlog</w:t>
+            </w:r>
+            <w:proofErr w:type="spellEnd"/>
+            <w:r>
+              <w:rPr>
+                <w:color w:val="auto"/>
+                <w:sz w:val="16"/>
+                <w:szCs w:val="16"/>
+              </w:rPr>
+              <w:t xml:space="preserve"> - Controle de ponto.pdf</w:t>
+            </w:r>
+          </w:p>
+        </w:tc>
+        <w:tc>
+          <w:tcPr>
+            <w:tcW w:w="3828" w:type="dxa"/>
             <w:tcBorders>
               <w:top w:val="single" w:sz="4" w:space="0" w:color="auto"/>
               <w:left w:val="single" w:sz="4" w:space="0" w:color="auto"/>
@@ -4825,7 +4843,7 @@
         </w:tc>
         <w:tc>
           <w:tcPr>
-            <w:tcW w:w="2835" w:type="dxa"/>
+            <w:tcW w:w="2836" w:type="dxa"/>
             <w:tcBorders>
               <w:top w:val="single" w:sz="4" w:space="0" w:color="auto"/>
               <w:left w:val="single" w:sz="4" w:space="0" w:color="auto"/>
@@ -4878,19 +4896,45 @@
                 <w:szCs w:val="16"/>
               </w:rPr>
             </w:pPr>
-            <w:r>
-              <w:rPr>
-                <w:color w:val="auto"/>
-                <w:sz w:val="16"/>
-                <w:szCs w:val="16"/>
-              </w:rPr>
-              <w:t>Levantamento de Riscos - Controle de Ponto.pdf</w:t>
-            </w:r>
-          </w:p>
-        </w:tc>
-        <w:tc>
-          <w:tcPr>
-            <w:tcW w:w="3827" w:type="dxa"/>
+            <w:proofErr w:type="spellStart"/>
+            <w:r>
+              <w:rPr>
+                <w:color w:val="auto"/>
+                <w:sz w:val="16"/>
+                <w:szCs w:val="16"/>
+              </w:rPr>
+              <w:t>Backlog</w:t>
+            </w:r>
+            <w:proofErr w:type="spellEnd"/>
+            <w:r>
+              <w:rPr>
+                <w:color w:val="auto"/>
+                <w:sz w:val="16"/>
+                <w:szCs w:val="16"/>
+              </w:rPr>
+              <w:t xml:space="preserve"> - </w:t>
+            </w:r>
+            <w:r>
+              <w:rPr>
+                <w:color w:val="auto"/>
+                <w:sz w:val="16"/>
+                <w:szCs w:val="16"/>
+              </w:rPr>
+              <w:t>Sprint 1</w:t>
+            </w:r>
+            <w:r>
+              <w:rPr>
+                <w:color w:val="auto"/>
+                <w:sz w:val="16"/>
+                <w:szCs w:val="16"/>
+              </w:rPr>
+              <w:t>.pdf</w:t>
+            </w:r>
+          </w:p>
+        </w:tc>
+        <w:tc>
+          <w:tcPr>
+            <w:tcW w:w="3828" w:type="dxa"/>
             <w:tcBorders>
               <w:top w:val="single" w:sz="4" w:space="0" w:color="auto"/>
               <w:left w:val="single" w:sz="4" w:space="0" w:color="auto"/>
@@ -4946,7 +4990,7 @@
         </w:tc>
         <w:tc>
           <w:tcPr>
-            <w:tcW w:w="2835" w:type="dxa"/>
+            <w:tcW w:w="2836" w:type="dxa"/>
             <w:tcBorders>
               <w:top w:val="single" w:sz="4" w:space="0" w:color="auto"/>
               <w:left w:val="single" w:sz="4" w:space="0" w:color="auto"/>
@@ -4999,19 +5043,45 @@
                 <w:szCs w:val="16"/>
               </w:rPr>
             </w:pPr>
-            <w:r>
-              <w:rPr>
-                <w:color w:val="auto"/>
-                <w:sz w:val="16"/>
-                <w:szCs w:val="16"/>
-              </w:rPr>
-              <w:t>Custos - Controle de Ponto.pdf</w:t>
-            </w:r>
-          </w:p>
-        </w:tc>
-        <w:tc>
-          <w:tcPr>
-            <w:tcW w:w="3827" w:type="dxa"/>
+            <w:proofErr w:type="spellStart"/>
+            <w:r>
+              <w:rPr>
+                <w:color w:val="auto"/>
+                <w:sz w:val="16"/>
+                <w:szCs w:val="16"/>
+              </w:rPr>
+              <w:t>Backlog</w:t>
+            </w:r>
+            <w:proofErr w:type="spellEnd"/>
+            <w:r>
+              <w:rPr>
+                <w:color w:val="auto"/>
+                <w:sz w:val="16"/>
+                <w:szCs w:val="16"/>
+              </w:rPr>
+              <w:t xml:space="preserve"> - Sprint </w:t>
+            </w:r>
+            <w:r>
+              <w:rPr>
+                <w:color w:val="auto"/>
+                <w:sz w:val="16"/>
+                <w:szCs w:val="16"/>
+              </w:rPr>
+              <w:t>2</w:t>
+            </w:r>
+            <w:r>
+              <w:rPr>
+                <w:color w:val="auto"/>
+                <w:sz w:val="16"/>
+                <w:szCs w:val="16"/>
+              </w:rPr>
+              <w:t>.pdf</w:t>
+            </w:r>
+          </w:p>
+        </w:tc>
+        <w:tc>
+          <w:tcPr>
+            <w:tcW w:w="3828" w:type="dxa"/>
             <w:tcBorders>
               <w:top w:val="single" w:sz="4" w:space="0" w:color="auto"/>
               <w:left w:val="single" w:sz="4" w:space="0" w:color="auto"/>
@@ -5063,11 +5133,13 @@
               </w:rPr>
               <w:t>\Documentos Oficiais\Gerenciamento do Projeto\</w:t>
             </w:r>
-          </w:p>
-        </w:tc>
-        <w:tc>
-          <w:tcPr>
-            <w:tcW w:w="2835" w:type="dxa"/>
+            <w:bookmarkStart w:id="16" w:name="_GoBack"/>
+            <w:bookmarkEnd w:id="16"/>
+          </w:p>
+        </w:tc>
+        <w:tc>
+          <w:tcPr>
+            <w:tcW w:w="2836" w:type="dxa"/>
             <w:tcBorders>
               <w:top w:val="single" w:sz="4" w:space="0" w:color="auto"/>
               <w:left w:val="single" w:sz="4" w:space="0" w:color="auto"/>
@@ -5126,23 +5198,29 @@
                 <w:sz w:val="16"/>
                 <w:szCs w:val="16"/>
               </w:rPr>
-              <w:t xml:space="preserve">Projeto Controle de </w:t>
-            </w:r>
-            <w:proofErr w:type="spellStart"/>
-            <w:r>
-              <w:rPr>
-                <w:color w:val="auto"/>
-                <w:sz w:val="16"/>
-                <w:szCs w:val="16"/>
-              </w:rPr>
-              <w:t>Ponto.eap</w:t>
-            </w:r>
-            <w:proofErr w:type="spellEnd"/>
-          </w:p>
-        </w:tc>
-        <w:tc>
-          <w:tcPr>
-            <w:tcW w:w="3827" w:type="dxa"/>
+              <w:t>Cronograma</w:t>
+            </w:r>
+            <w:r>
+              <w:rPr>
+                <w:color w:val="auto"/>
+                <w:sz w:val="16"/>
+                <w:szCs w:val="16"/>
+              </w:rPr>
+              <w:t xml:space="preserve"> Sprint 1</w:t>
+            </w:r>
+            <w:r>
+              <w:rPr>
+                <w:color w:val="auto"/>
+                <w:sz w:val="16"/>
+                <w:szCs w:val="16"/>
+              </w:rPr>
+              <w:t xml:space="preserve"> - Controle de Ponto.pdf</w:t>
+            </w:r>
+          </w:p>
+        </w:tc>
+        <w:tc>
+          <w:tcPr>
+            <w:tcW w:w="3828" w:type="dxa"/>
             <w:tcBorders>
               <w:top w:val="single" w:sz="4" w:space="0" w:color="auto"/>
               <w:left w:val="single" w:sz="4" w:space="0" w:color="auto"/>
@@ -5192,13 +5270,13 @@
                 <w:sz w:val="16"/>
                 <w:szCs w:val="16"/>
               </w:rPr>
-              <w:t>\Projeto de Software</w:t>
-            </w:r>
-          </w:p>
-        </w:tc>
-        <w:tc>
-          <w:tcPr>
-            <w:tcW w:w="2835" w:type="dxa"/>
+              <w:t>\Documentos Oficiais\Gerenciamento do Projeto\</w:t>
+            </w:r>
+          </w:p>
+        </w:tc>
+        <w:tc>
+          <w:tcPr>
+            <w:tcW w:w="2836" w:type="dxa"/>
             <w:tcBorders>
               <w:top w:val="single" w:sz="4" w:space="0" w:color="auto"/>
               <w:left w:val="single" w:sz="4" w:space="0" w:color="auto"/>
@@ -5257,13 +5335,29 @@
                 <w:sz w:val="16"/>
                 <w:szCs w:val="16"/>
               </w:rPr>
-              <w:t>Fontes</w:t>
-            </w:r>
-          </w:p>
-        </w:tc>
-        <w:tc>
-          <w:tcPr>
-            <w:tcW w:w="3827" w:type="dxa"/>
+              <w:t>Cronograma</w:t>
+            </w:r>
+            <w:r>
+              <w:rPr>
+                <w:color w:val="auto"/>
+                <w:sz w:val="16"/>
+                <w:szCs w:val="16"/>
+              </w:rPr>
+              <w:t xml:space="preserve"> Sprint 2</w:t>
+            </w:r>
+            <w:r>
+              <w:rPr>
+                <w:color w:val="auto"/>
+                <w:sz w:val="16"/>
+                <w:szCs w:val="16"/>
+              </w:rPr>
+              <w:t xml:space="preserve"> - Controle de Ponto.pdf</w:t>
+            </w:r>
+          </w:p>
+        </w:tc>
+        <w:tc>
+          <w:tcPr>
+            <w:tcW w:w="3828" w:type="dxa"/>
             <w:tcBorders>
               <w:top w:val="single" w:sz="4" w:space="0" w:color="auto"/>
               <w:left w:val="single" w:sz="4" w:space="0" w:color="auto"/>
@@ -5297,19 +5391,29 @@
               </w:rPr>
               <w:t>\</w:t>
             </w:r>
-            <w:r>
-              <w:rPr>
-                <w:color w:val="auto"/>
-                <w:sz w:val="16"/>
-                <w:szCs w:val="16"/>
-              </w:rPr>
-              <w:t>ponto</w:t>
-            </w:r>
-          </w:p>
-        </w:tc>
-        <w:tc>
-          <w:tcPr>
-            <w:tcW w:w="2835" w:type="dxa"/>
+            <w:proofErr w:type="spellStart"/>
+            <w:r>
+              <w:rPr>
+                <w:color w:val="auto"/>
+                <w:sz w:val="16"/>
+                <w:szCs w:val="16"/>
+              </w:rPr>
+              <w:t>docs</w:t>
+            </w:r>
+            <w:proofErr w:type="spellEnd"/>
+            <w:r>
+              <w:rPr>
+                <w:color w:val="auto"/>
+                <w:sz w:val="16"/>
+                <w:szCs w:val="16"/>
+              </w:rPr>
+              <w:t>\Documentos Oficiais\Gerenciamento do Projeto\</w:t>
+            </w:r>
+          </w:p>
+        </w:tc>
+        <w:tc>
+          <w:tcPr>
+            <w:tcW w:w="2836" w:type="dxa"/>
             <w:tcBorders>
               <w:top w:val="single" w:sz="4" w:space="0" w:color="auto"/>
               <w:left w:val="single" w:sz="4" w:space="0" w:color="auto"/>
@@ -5368,13 +5472,13 @@
                 <w:sz w:val="16"/>
                 <w:szCs w:val="16"/>
               </w:rPr>
-              <w:t>Fontes de testes unitários</w:t>
-            </w:r>
-          </w:p>
-        </w:tc>
-        <w:tc>
-          <w:tcPr>
-            <w:tcW w:w="3827" w:type="dxa"/>
+              <w:t>Alocação da equipe - Controle de Ponto.pdf</w:t>
+            </w:r>
+          </w:p>
+        </w:tc>
+        <w:tc>
+          <w:tcPr>
+            <w:tcW w:w="3828" w:type="dxa"/>
             <w:tcBorders>
               <w:top w:val="single" w:sz="4" w:space="0" w:color="auto"/>
               <w:left w:val="single" w:sz="4" w:space="0" w:color="auto"/>
@@ -5408,14 +5512,6 @@
               </w:rPr>
               <w:t>\</w:t>
             </w:r>
-            <w:r>
-              <w:rPr>
-                <w:color w:val="auto"/>
-                <w:sz w:val="16"/>
-                <w:szCs w:val="16"/>
-              </w:rPr>
-              <w:t>ponto-</w:t>
-            </w:r>
             <w:proofErr w:type="spellStart"/>
             <w:r>
               <w:rPr>
@@ -5423,14 +5519,22 @@
                 <w:sz w:val="16"/>
                 <w:szCs w:val="16"/>
               </w:rPr>
-              <w:t>test</w:t>
+              <w:t>docs</w:t>
             </w:r>
             <w:proofErr w:type="spellEnd"/>
-          </w:p>
-        </w:tc>
-        <w:tc>
-          <w:tcPr>
-            <w:tcW w:w="2835" w:type="dxa"/>
+            <w:r>
+              <w:rPr>
+                <w:color w:val="auto"/>
+                <w:sz w:val="16"/>
+                <w:szCs w:val="16"/>
+              </w:rPr>
+              <w:t>\Documentos Oficiais\Gerenciamento do Projeto\</w:t>
+            </w:r>
+          </w:p>
+        </w:tc>
+        <w:tc>
+          <w:tcPr>
+            <w:tcW w:w="2836" w:type="dxa"/>
             <w:tcBorders>
               <w:top w:val="single" w:sz="4" w:space="0" w:color="auto"/>
               <w:left w:val="single" w:sz="4" w:space="0" w:color="auto"/>
@@ -5489,13 +5593,13 @@
                 <w:sz w:val="16"/>
                 <w:szCs w:val="16"/>
               </w:rPr>
-              <w:t>Cenários e Casos de Teste.pdf</w:t>
-            </w:r>
-          </w:p>
-        </w:tc>
-        <w:tc>
-          <w:tcPr>
-            <w:tcW w:w="3827" w:type="dxa"/>
+              <w:t>Levantamento de Riscos - Controle de Ponto.pdf</w:t>
+            </w:r>
+          </w:p>
+        </w:tc>
+        <w:tc>
+          <w:tcPr>
+            <w:tcW w:w="3828" w:type="dxa"/>
             <w:tcBorders>
               <w:top w:val="single" w:sz="4" w:space="0" w:color="auto"/>
               <w:left w:val="single" w:sz="4" w:space="0" w:color="auto"/>
@@ -5551,7 +5655,7 @@
         </w:tc>
         <w:tc>
           <w:tcPr>
-            <w:tcW w:w="2835" w:type="dxa"/>
+            <w:tcW w:w="2836" w:type="dxa"/>
             <w:tcBorders>
               <w:top w:val="single" w:sz="4" w:space="0" w:color="auto"/>
               <w:left w:val="single" w:sz="4" w:space="0" w:color="auto"/>
@@ -5610,13 +5714,13 @@
                 <w:sz w:val="16"/>
                 <w:szCs w:val="16"/>
               </w:rPr>
-              <w:t>Registro de Bugs.pdf</w:t>
-            </w:r>
-          </w:p>
-        </w:tc>
-        <w:tc>
-          <w:tcPr>
-            <w:tcW w:w="3827" w:type="dxa"/>
+              <w:t>Método de Aferição das Estimativas - Controle de Ponto.pdf</w:t>
+            </w:r>
+          </w:p>
+        </w:tc>
+        <w:tc>
+          <w:tcPr>
+            <w:tcW w:w="3828" w:type="dxa"/>
             <w:tcBorders>
               <w:top w:val="single" w:sz="4" w:space="0" w:color="auto"/>
               <w:left w:val="single" w:sz="4" w:space="0" w:color="auto"/>
@@ -5672,7 +5776,7 @@
         </w:tc>
         <w:tc>
           <w:tcPr>
-            <w:tcW w:w="2835" w:type="dxa"/>
+            <w:tcW w:w="2836" w:type="dxa"/>
             <w:tcBorders>
               <w:top w:val="single" w:sz="4" w:space="0" w:color="auto"/>
               <w:left w:val="single" w:sz="4" w:space="0" w:color="auto"/>
@@ -5731,13 +5835,13 @@
                 <w:sz w:val="16"/>
                 <w:szCs w:val="16"/>
               </w:rPr>
-              <w:t>Documento de Aceitação de Entrega – Pack 1.pdf</w:t>
-            </w:r>
-          </w:p>
-        </w:tc>
-        <w:tc>
-          <w:tcPr>
-            <w:tcW w:w="3827" w:type="dxa"/>
+              <w:t>Custos - Controle de Ponto.pdf</w:t>
+            </w:r>
+          </w:p>
+        </w:tc>
+        <w:tc>
+          <w:tcPr>
+            <w:tcW w:w="3828" w:type="dxa"/>
             <w:tcBorders>
               <w:top w:val="single" w:sz="4" w:space="0" w:color="auto"/>
               <w:left w:val="single" w:sz="4" w:space="0" w:color="auto"/>
@@ -5793,7 +5897,7 @@
         </w:tc>
         <w:tc>
           <w:tcPr>
-            <w:tcW w:w="2835" w:type="dxa"/>
+            <w:tcW w:w="2836" w:type="dxa"/>
             <w:tcBorders>
               <w:top w:val="single" w:sz="4" w:space="0" w:color="auto"/>
               <w:left w:val="single" w:sz="4" w:space="0" w:color="auto"/>
@@ -5852,13 +5956,23 @@
                 <w:sz w:val="16"/>
                 <w:szCs w:val="16"/>
               </w:rPr>
-              <w:t>Documento de Aceitação de Entrega – Final.pdf</w:t>
-            </w:r>
-          </w:p>
-        </w:tc>
-        <w:tc>
-          <w:tcPr>
-            <w:tcW w:w="3827" w:type="dxa"/>
+              <w:t xml:space="preserve">Projeto Controle de </w:t>
+            </w:r>
+            <w:proofErr w:type="spellStart"/>
+            <w:r>
+              <w:rPr>
+                <w:color w:val="auto"/>
+                <w:sz w:val="16"/>
+                <w:szCs w:val="16"/>
+              </w:rPr>
+              <w:t>Ponto.eap</w:t>
+            </w:r>
+            <w:proofErr w:type="spellEnd"/>
+          </w:p>
+        </w:tc>
+        <w:tc>
+          <w:tcPr>
+            <w:tcW w:w="3828" w:type="dxa"/>
             <w:tcBorders>
               <w:top w:val="single" w:sz="4" w:space="0" w:color="auto"/>
               <w:left w:val="single" w:sz="4" w:space="0" w:color="auto"/>
@@ -5908,13 +6022,13 @@
                 <w:sz w:val="16"/>
                 <w:szCs w:val="16"/>
               </w:rPr>
-              <w:t>\Documentos Oficiais\Gerenciamento do Projeto\</w:t>
-            </w:r>
-          </w:p>
-        </w:tc>
-        <w:tc>
-          <w:tcPr>
-            <w:tcW w:w="2835" w:type="dxa"/>
+              <w:t>\Projeto de Software</w:t>
+            </w:r>
+          </w:p>
+        </w:tc>
+        <w:tc>
+          <w:tcPr>
+            <w:tcW w:w="2836" w:type="dxa"/>
             <w:tcBorders>
               <w:top w:val="single" w:sz="4" w:space="0" w:color="auto"/>
               <w:left w:val="single" w:sz="4" w:space="0" w:color="auto"/>
@@ -5973,13 +6087,13 @@
                 <w:sz w:val="16"/>
                 <w:szCs w:val="16"/>
               </w:rPr>
-              <w:t>Termo de Encerramento.pdf</w:t>
-            </w:r>
-          </w:p>
-        </w:tc>
-        <w:tc>
-          <w:tcPr>
-            <w:tcW w:w="3827" w:type="dxa"/>
+              <w:t>Protótipos - Controle de Ponto.pdf</w:t>
+            </w:r>
+          </w:p>
+        </w:tc>
+        <w:tc>
+          <w:tcPr>
+            <w:tcW w:w="3828" w:type="dxa"/>
             <w:tcBorders>
               <w:top w:val="single" w:sz="4" w:space="0" w:color="auto"/>
               <w:left w:val="single" w:sz="4" w:space="0" w:color="auto"/>
@@ -6029,13 +6143,13 @@
                 <w:sz w:val="16"/>
                 <w:szCs w:val="16"/>
               </w:rPr>
-              <w:t>\Documentos Oficiais\Gerenciamento do Projeto\</w:t>
-            </w:r>
-          </w:p>
-        </w:tc>
-        <w:tc>
-          <w:tcPr>
-            <w:tcW w:w="2835" w:type="dxa"/>
+              <w:t>\Projeto de Software</w:t>
+            </w:r>
+          </w:p>
+        </w:tc>
+        <w:tc>
+          <w:tcPr>
+            <w:tcW w:w="2836" w:type="dxa"/>
             <w:tcBorders>
               <w:top w:val="single" w:sz="4" w:space="0" w:color="auto"/>
               <w:left w:val="single" w:sz="4" w:space="0" w:color="auto"/>
@@ -6064,6 +6178,844 @@
           </w:p>
         </w:tc>
       </w:tr>
+      <w:tr>
+        <w:trPr>
+          <w:trHeight w:val="268"/>
+        </w:trPr>
+        <w:tc>
+          <w:tcPr>
+            <w:tcW w:w="2440" w:type="dxa"/>
+            <w:tcBorders>
+              <w:top w:val="single" w:sz="4" w:space="0" w:color="auto"/>
+              <w:left w:val="single" w:sz="4" w:space="0" w:color="auto"/>
+              <w:bottom w:val="single" w:sz="4" w:space="0" w:color="auto"/>
+              <w:right w:val="single" w:sz="4" w:space="0" w:color="auto"/>
+            </w:tcBorders>
+            <w:vAlign w:val="center"/>
+          </w:tcPr>
+          <w:p>
+            <w:pPr>
+              <w:pStyle w:val="exemplo"/>
+              <w:rPr>
+                <w:color w:val="auto"/>
+                <w:sz w:val="16"/>
+                <w:szCs w:val="16"/>
+              </w:rPr>
+            </w:pPr>
+            <w:r>
+              <w:rPr>
+                <w:color w:val="auto"/>
+                <w:sz w:val="16"/>
+                <w:szCs w:val="16"/>
+              </w:rPr>
+              <w:t>Fontes</w:t>
+            </w:r>
+          </w:p>
+        </w:tc>
+        <w:tc>
+          <w:tcPr>
+            <w:tcW w:w="3828" w:type="dxa"/>
+            <w:tcBorders>
+              <w:top w:val="single" w:sz="4" w:space="0" w:color="auto"/>
+              <w:left w:val="single" w:sz="4" w:space="0" w:color="auto"/>
+              <w:bottom w:val="single" w:sz="4" w:space="0" w:color="auto"/>
+              <w:right w:val="single" w:sz="4" w:space="0" w:color="auto"/>
+            </w:tcBorders>
+            <w:vAlign w:val="center"/>
+          </w:tcPr>
+          <w:p>
+            <w:pPr>
+              <w:pStyle w:val="exemplo"/>
+              <w:rPr>
+                <w:color w:val="auto"/>
+                <w:sz w:val="16"/>
+                <w:szCs w:val="16"/>
+              </w:rPr>
+            </w:pPr>
+            <w:r>
+              <w:rPr>
+                <w:color w:val="auto"/>
+                <w:sz w:val="16"/>
+                <w:szCs w:val="16"/>
+              </w:rPr>
+              <w:t>...</w:t>
+            </w:r>
+            <w:r>
+              <w:rPr>
+                <w:color w:val="auto"/>
+                <w:sz w:val="16"/>
+                <w:szCs w:val="16"/>
+              </w:rPr>
+              <w:t>\</w:t>
+            </w:r>
+            <w:r>
+              <w:rPr>
+                <w:color w:val="auto"/>
+                <w:sz w:val="16"/>
+                <w:szCs w:val="16"/>
+              </w:rPr>
+              <w:t>ponto</w:t>
+            </w:r>
+          </w:p>
+        </w:tc>
+        <w:tc>
+          <w:tcPr>
+            <w:tcW w:w="2836" w:type="dxa"/>
+            <w:tcBorders>
+              <w:top w:val="single" w:sz="4" w:space="0" w:color="auto"/>
+              <w:left w:val="single" w:sz="4" w:space="0" w:color="auto"/>
+              <w:bottom w:val="single" w:sz="4" w:space="0" w:color="auto"/>
+              <w:right w:val="single" w:sz="4" w:space="0" w:color="auto"/>
+            </w:tcBorders>
+            <w:vAlign w:val="center"/>
+          </w:tcPr>
+          <w:p>
+            <w:pPr>
+              <w:pStyle w:val="exemplo"/>
+              <w:rPr>
+                <w:color w:val="auto"/>
+                <w:sz w:val="16"/>
+                <w:szCs w:val="16"/>
+              </w:rPr>
+            </w:pPr>
+            <w:r>
+              <w:rPr>
+                <w:color w:val="auto"/>
+                <w:sz w:val="16"/>
+                <w:szCs w:val="16"/>
+              </w:rPr>
+              <w:t>Todos</w:t>
+            </w:r>
+          </w:p>
+        </w:tc>
+      </w:tr>
+      <w:tr>
+        <w:trPr>
+          <w:trHeight w:val="268"/>
+        </w:trPr>
+        <w:tc>
+          <w:tcPr>
+            <w:tcW w:w="2440" w:type="dxa"/>
+            <w:tcBorders>
+              <w:top w:val="single" w:sz="4" w:space="0" w:color="auto"/>
+              <w:left w:val="single" w:sz="4" w:space="0" w:color="auto"/>
+              <w:bottom w:val="single" w:sz="4" w:space="0" w:color="auto"/>
+              <w:right w:val="single" w:sz="4" w:space="0" w:color="auto"/>
+            </w:tcBorders>
+            <w:vAlign w:val="center"/>
+          </w:tcPr>
+          <w:p>
+            <w:pPr>
+              <w:pStyle w:val="exemplo"/>
+              <w:rPr>
+                <w:color w:val="auto"/>
+                <w:sz w:val="16"/>
+                <w:szCs w:val="16"/>
+              </w:rPr>
+            </w:pPr>
+            <w:r>
+              <w:rPr>
+                <w:color w:val="auto"/>
+                <w:sz w:val="16"/>
+                <w:szCs w:val="16"/>
+              </w:rPr>
+              <w:t>Fontes de testes unitários</w:t>
+            </w:r>
+          </w:p>
+        </w:tc>
+        <w:tc>
+          <w:tcPr>
+            <w:tcW w:w="3828" w:type="dxa"/>
+            <w:tcBorders>
+              <w:top w:val="single" w:sz="4" w:space="0" w:color="auto"/>
+              <w:left w:val="single" w:sz="4" w:space="0" w:color="auto"/>
+              <w:bottom w:val="single" w:sz="4" w:space="0" w:color="auto"/>
+              <w:right w:val="single" w:sz="4" w:space="0" w:color="auto"/>
+            </w:tcBorders>
+            <w:vAlign w:val="center"/>
+          </w:tcPr>
+          <w:p>
+            <w:pPr>
+              <w:pStyle w:val="exemplo"/>
+              <w:rPr>
+                <w:color w:val="auto"/>
+                <w:sz w:val="16"/>
+                <w:szCs w:val="16"/>
+              </w:rPr>
+            </w:pPr>
+            <w:r>
+              <w:rPr>
+                <w:color w:val="auto"/>
+                <w:sz w:val="16"/>
+                <w:szCs w:val="16"/>
+              </w:rPr>
+              <w:t>...</w:t>
+            </w:r>
+            <w:r>
+              <w:rPr>
+                <w:color w:val="auto"/>
+                <w:sz w:val="16"/>
+                <w:szCs w:val="16"/>
+              </w:rPr>
+              <w:t>\</w:t>
+            </w:r>
+            <w:r>
+              <w:rPr>
+                <w:color w:val="auto"/>
+                <w:sz w:val="16"/>
+                <w:szCs w:val="16"/>
+              </w:rPr>
+              <w:t>ponto-</w:t>
+            </w:r>
+            <w:proofErr w:type="spellStart"/>
+            <w:r>
+              <w:rPr>
+                <w:color w:val="auto"/>
+                <w:sz w:val="16"/>
+                <w:szCs w:val="16"/>
+              </w:rPr>
+              <w:t>test</w:t>
+            </w:r>
+            <w:proofErr w:type="spellEnd"/>
+          </w:p>
+        </w:tc>
+        <w:tc>
+          <w:tcPr>
+            <w:tcW w:w="2836" w:type="dxa"/>
+            <w:tcBorders>
+              <w:top w:val="single" w:sz="4" w:space="0" w:color="auto"/>
+              <w:left w:val="single" w:sz="4" w:space="0" w:color="auto"/>
+              <w:bottom w:val="single" w:sz="4" w:space="0" w:color="auto"/>
+              <w:right w:val="single" w:sz="4" w:space="0" w:color="auto"/>
+            </w:tcBorders>
+            <w:vAlign w:val="center"/>
+          </w:tcPr>
+          <w:p>
+            <w:pPr>
+              <w:pStyle w:val="exemplo"/>
+              <w:rPr>
+                <w:color w:val="auto"/>
+                <w:sz w:val="16"/>
+                <w:szCs w:val="16"/>
+              </w:rPr>
+            </w:pPr>
+            <w:r>
+              <w:rPr>
+                <w:color w:val="auto"/>
+                <w:sz w:val="16"/>
+                <w:szCs w:val="16"/>
+              </w:rPr>
+              <w:t>Todos</w:t>
+            </w:r>
+          </w:p>
+        </w:tc>
+      </w:tr>
+      <w:tr>
+        <w:trPr>
+          <w:trHeight w:val="268"/>
+        </w:trPr>
+        <w:tc>
+          <w:tcPr>
+            <w:tcW w:w="2440" w:type="dxa"/>
+            <w:tcBorders>
+              <w:top w:val="single" w:sz="4" w:space="0" w:color="auto"/>
+              <w:left w:val="single" w:sz="4" w:space="0" w:color="auto"/>
+              <w:bottom w:val="single" w:sz="4" w:space="0" w:color="auto"/>
+              <w:right w:val="single" w:sz="4" w:space="0" w:color="auto"/>
+            </w:tcBorders>
+            <w:vAlign w:val="center"/>
+          </w:tcPr>
+          <w:p>
+            <w:pPr>
+              <w:pStyle w:val="exemplo"/>
+              <w:rPr>
+                <w:color w:val="auto"/>
+                <w:sz w:val="16"/>
+                <w:szCs w:val="16"/>
+              </w:rPr>
+            </w:pPr>
+            <w:r>
+              <w:rPr>
+                <w:color w:val="auto"/>
+                <w:sz w:val="16"/>
+                <w:szCs w:val="16"/>
+              </w:rPr>
+              <w:t>Cenários e Casos de Teste.pdf</w:t>
+            </w:r>
+          </w:p>
+        </w:tc>
+        <w:tc>
+          <w:tcPr>
+            <w:tcW w:w="3828" w:type="dxa"/>
+            <w:tcBorders>
+              <w:top w:val="single" w:sz="4" w:space="0" w:color="auto"/>
+              <w:left w:val="single" w:sz="4" w:space="0" w:color="auto"/>
+              <w:bottom w:val="single" w:sz="4" w:space="0" w:color="auto"/>
+              <w:right w:val="single" w:sz="4" w:space="0" w:color="auto"/>
+            </w:tcBorders>
+            <w:vAlign w:val="center"/>
+          </w:tcPr>
+          <w:p>
+            <w:pPr>
+              <w:pStyle w:val="exemplo"/>
+              <w:rPr>
+                <w:color w:val="auto"/>
+                <w:sz w:val="16"/>
+                <w:szCs w:val="16"/>
+              </w:rPr>
+            </w:pPr>
+            <w:r>
+              <w:rPr>
+                <w:color w:val="auto"/>
+                <w:sz w:val="16"/>
+                <w:szCs w:val="16"/>
+              </w:rPr>
+              <w:t>...</w:t>
+            </w:r>
+            <w:r>
+              <w:rPr>
+                <w:color w:val="auto"/>
+                <w:sz w:val="16"/>
+                <w:szCs w:val="16"/>
+              </w:rPr>
+              <w:t>\</w:t>
+            </w:r>
+            <w:proofErr w:type="spellStart"/>
+            <w:r>
+              <w:rPr>
+                <w:color w:val="auto"/>
+                <w:sz w:val="16"/>
+                <w:szCs w:val="16"/>
+              </w:rPr>
+              <w:t>docs</w:t>
+            </w:r>
+            <w:proofErr w:type="spellEnd"/>
+            <w:r>
+              <w:rPr>
+                <w:color w:val="auto"/>
+                <w:sz w:val="16"/>
+                <w:szCs w:val="16"/>
+              </w:rPr>
+              <w:t>\Documentos Oficiais\Gerenciamento do Projeto\</w:t>
+            </w:r>
+          </w:p>
+        </w:tc>
+        <w:tc>
+          <w:tcPr>
+            <w:tcW w:w="2836" w:type="dxa"/>
+            <w:tcBorders>
+              <w:top w:val="single" w:sz="4" w:space="0" w:color="auto"/>
+              <w:left w:val="single" w:sz="4" w:space="0" w:color="auto"/>
+              <w:bottom w:val="single" w:sz="4" w:space="0" w:color="auto"/>
+              <w:right w:val="single" w:sz="4" w:space="0" w:color="auto"/>
+            </w:tcBorders>
+            <w:vAlign w:val="center"/>
+          </w:tcPr>
+          <w:p>
+            <w:pPr>
+              <w:pStyle w:val="exemplo"/>
+              <w:rPr>
+                <w:color w:val="auto"/>
+                <w:sz w:val="16"/>
+                <w:szCs w:val="16"/>
+              </w:rPr>
+            </w:pPr>
+            <w:r>
+              <w:rPr>
+                <w:color w:val="auto"/>
+                <w:sz w:val="16"/>
+                <w:szCs w:val="16"/>
+              </w:rPr>
+              <w:t>Todos</w:t>
+            </w:r>
+          </w:p>
+        </w:tc>
+      </w:tr>
+      <w:tr>
+        <w:trPr>
+          <w:trHeight w:val="268"/>
+        </w:trPr>
+        <w:tc>
+          <w:tcPr>
+            <w:tcW w:w="2440" w:type="dxa"/>
+            <w:tcBorders>
+              <w:top w:val="single" w:sz="4" w:space="0" w:color="auto"/>
+              <w:left w:val="single" w:sz="4" w:space="0" w:color="auto"/>
+              <w:bottom w:val="single" w:sz="4" w:space="0" w:color="auto"/>
+              <w:right w:val="single" w:sz="4" w:space="0" w:color="auto"/>
+            </w:tcBorders>
+            <w:vAlign w:val="center"/>
+          </w:tcPr>
+          <w:p>
+            <w:pPr>
+              <w:pStyle w:val="exemplo"/>
+              <w:rPr>
+                <w:color w:val="auto"/>
+                <w:sz w:val="16"/>
+                <w:szCs w:val="16"/>
+              </w:rPr>
+            </w:pPr>
+            <w:r>
+              <w:rPr>
+                <w:color w:val="auto"/>
+                <w:sz w:val="16"/>
+                <w:szCs w:val="16"/>
+              </w:rPr>
+              <w:t>Registro de Bugs.pdf</w:t>
+            </w:r>
+          </w:p>
+        </w:tc>
+        <w:tc>
+          <w:tcPr>
+            <w:tcW w:w="3828" w:type="dxa"/>
+            <w:tcBorders>
+              <w:top w:val="single" w:sz="4" w:space="0" w:color="auto"/>
+              <w:left w:val="single" w:sz="4" w:space="0" w:color="auto"/>
+              <w:bottom w:val="single" w:sz="4" w:space="0" w:color="auto"/>
+              <w:right w:val="single" w:sz="4" w:space="0" w:color="auto"/>
+            </w:tcBorders>
+            <w:vAlign w:val="center"/>
+          </w:tcPr>
+          <w:p>
+            <w:pPr>
+              <w:pStyle w:val="exemplo"/>
+              <w:rPr>
+                <w:color w:val="auto"/>
+                <w:sz w:val="16"/>
+                <w:szCs w:val="16"/>
+              </w:rPr>
+            </w:pPr>
+            <w:r>
+              <w:rPr>
+                <w:color w:val="auto"/>
+                <w:sz w:val="16"/>
+                <w:szCs w:val="16"/>
+              </w:rPr>
+              <w:t>...</w:t>
+            </w:r>
+            <w:r>
+              <w:rPr>
+                <w:color w:val="auto"/>
+                <w:sz w:val="16"/>
+                <w:szCs w:val="16"/>
+              </w:rPr>
+              <w:t>\</w:t>
+            </w:r>
+            <w:proofErr w:type="spellStart"/>
+            <w:r>
+              <w:rPr>
+                <w:color w:val="auto"/>
+                <w:sz w:val="16"/>
+                <w:szCs w:val="16"/>
+              </w:rPr>
+              <w:t>docs</w:t>
+            </w:r>
+            <w:proofErr w:type="spellEnd"/>
+            <w:r>
+              <w:rPr>
+                <w:color w:val="auto"/>
+                <w:sz w:val="16"/>
+                <w:szCs w:val="16"/>
+              </w:rPr>
+              <w:t>\Documentos Oficiais\Gerenciamento do Projeto\</w:t>
+            </w:r>
+          </w:p>
+        </w:tc>
+        <w:tc>
+          <w:tcPr>
+            <w:tcW w:w="2836" w:type="dxa"/>
+            <w:tcBorders>
+              <w:top w:val="single" w:sz="4" w:space="0" w:color="auto"/>
+              <w:left w:val="single" w:sz="4" w:space="0" w:color="auto"/>
+              <w:bottom w:val="single" w:sz="4" w:space="0" w:color="auto"/>
+              <w:right w:val="single" w:sz="4" w:space="0" w:color="auto"/>
+            </w:tcBorders>
+            <w:vAlign w:val="center"/>
+          </w:tcPr>
+          <w:p>
+            <w:pPr>
+              <w:pStyle w:val="exemplo"/>
+              <w:rPr>
+                <w:color w:val="auto"/>
+                <w:sz w:val="16"/>
+                <w:szCs w:val="16"/>
+              </w:rPr>
+            </w:pPr>
+            <w:r>
+              <w:rPr>
+                <w:color w:val="auto"/>
+                <w:sz w:val="16"/>
+                <w:szCs w:val="16"/>
+              </w:rPr>
+              <w:t>Todos</w:t>
+            </w:r>
+          </w:p>
+        </w:tc>
+      </w:tr>
+      <w:tr>
+        <w:trPr>
+          <w:trHeight w:val="268"/>
+        </w:trPr>
+        <w:tc>
+          <w:tcPr>
+            <w:tcW w:w="2440" w:type="dxa"/>
+            <w:tcBorders>
+              <w:top w:val="single" w:sz="4" w:space="0" w:color="auto"/>
+              <w:left w:val="single" w:sz="4" w:space="0" w:color="auto"/>
+              <w:bottom w:val="single" w:sz="4" w:space="0" w:color="auto"/>
+              <w:right w:val="single" w:sz="4" w:space="0" w:color="auto"/>
+            </w:tcBorders>
+            <w:vAlign w:val="center"/>
+          </w:tcPr>
+          <w:p>
+            <w:pPr>
+              <w:pStyle w:val="exemplo"/>
+              <w:rPr>
+                <w:color w:val="auto"/>
+                <w:sz w:val="16"/>
+                <w:szCs w:val="16"/>
+              </w:rPr>
+            </w:pPr>
+            <w:r>
+              <w:rPr>
+                <w:color w:val="auto"/>
+                <w:sz w:val="16"/>
+                <w:szCs w:val="16"/>
+              </w:rPr>
+              <w:t>Documento de Aceitação de Entrega – Pack 1.pdf</w:t>
+            </w:r>
+          </w:p>
+        </w:tc>
+        <w:tc>
+          <w:tcPr>
+            <w:tcW w:w="3828" w:type="dxa"/>
+            <w:tcBorders>
+              <w:top w:val="single" w:sz="4" w:space="0" w:color="auto"/>
+              <w:left w:val="single" w:sz="4" w:space="0" w:color="auto"/>
+              <w:bottom w:val="single" w:sz="4" w:space="0" w:color="auto"/>
+              <w:right w:val="single" w:sz="4" w:space="0" w:color="auto"/>
+            </w:tcBorders>
+            <w:vAlign w:val="center"/>
+          </w:tcPr>
+          <w:p>
+            <w:pPr>
+              <w:pStyle w:val="exemplo"/>
+              <w:rPr>
+                <w:color w:val="auto"/>
+                <w:sz w:val="16"/>
+                <w:szCs w:val="16"/>
+              </w:rPr>
+            </w:pPr>
+            <w:r>
+              <w:rPr>
+                <w:color w:val="auto"/>
+                <w:sz w:val="16"/>
+                <w:szCs w:val="16"/>
+              </w:rPr>
+              <w:t>...</w:t>
+            </w:r>
+            <w:r>
+              <w:rPr>
+                <w:color w:val="auto"/>
+                <w:sz w:val="16"/>
+                <w:szCs w:val="16"/>
+              </w:rPr>
+              <w:t>\</w:t>
+            </w:r>
+            <w:proofErr w:type="spellStart"/>
+            <w:r>
+              <w:rPr>
+                <w:color w:val="auto"/>
+                <w:sz w:val="16"/>
+                <w:szCs w:val="16"/>
+              </w:rPr>
+              <w:t>docs</w:t>
+            </w:r>
+            <w:proofErr w:type="spellEnd"/>
+            <w:r>
+              <w:rPr>
+                <w:color w:val="auto"/>
+                <w:sz w:val="16"/>
+                <w:szCs w:val="16"/>
+              </w:rPr>
+              <w:t>\Documentos Oficiais\Gerenciamento do Projeto\</w:t>
+            </w:r>
+          </w:p>
+        </w:tc>
+        <w:tc>
+          <w:tcPr>
+            <w:tcW w:w="2836" w:type="dxa"/>
+            <w:tcBorders>
+              <w:top w:val="single" w:sz="4" w:space="0" w:color="auto"/>
+              <w:left w:val="single" w:sz="4" w:space="0" w:color="auto"/>
+              <w:bottom w:val="single" w:sz="4" w:space="0" w:color="auto"/>
+              <w:right w:val="single" w:sz="4" w:space="0" w:color="auto"/>
+            </w:tcBorders>
+            <w:vAlign w:val="center"/>
+          </w:tcPr>
+          <w:p>
+            <w:pPr>
+              <w:pStyle w:val="exemplo"/>
+              <w:rPr>
+                <w:color w:val="auto"/>
+                <w:sz w:val="16"/>
+                <w:szCs w:val="16"/>
+              </w:rPr>
+            </w:pPr>
+            <w:r>
+              <w:rPr>
+                <w:color w:val="auto"/>
+                <w:sz w:val="16"/>
+                <w:szCs w:val="16"/>
+              </w:rPr>
+              <w:t>Todos</w:t>
+            </w:r>
+          </w:p>
+        </w:tc>
+      </w:tr>
+      <w:tr>
+        <w:trPr>
+          <w:trHeight w:val="268"/>
+        </w:trPr>
+        <w:tc>
+          <w:tcPr>
+            <w:tcW w:w="2440" w:type="dxa"/>
+            <w:tcBorders>
+              <w:top w:val="single" w:sz="4" w:space="0" w:color="auto"/>
+              <w:left w:val="single" w:sz="4" w:space="0" w:color="auto"/>
+              <w:bottom w:val="single" w:sz="4" w:space="0" w:color="auto"/>
+              <w:right w:val="single" w:sz="4" w:space="0" w:color="auto"/>
+            </w:tcBorders>
+            <w:vAlign w:val="center"/>
+          </w:tcPr>
+          <w:p>
+            <w:pPr>
+              <w:pStyle w:val="exemplo"/>
+              <w:rPr>
+                <w:color w:val="auto"/>
+                <w:sz w:val="16"/>
+                <w:szCs w:val="16"/>
+              </w:rPr>
+            </w:pPr>
+            <w:r>
+              <w:rPr>
+                <w:color w:val="auto"/>
+                <w:sz w:val="16"/>
+                <w:szCs w:val="16"/>
+              </w:rPr>
+              <w:t>Documento de Aceitação de Entrega – Final.pdf</w:t>
+            </w:r>
+          </w:p>
+        </w:tc>
+        <w:tc>
+          <w:tcPr>
+            <w:tcW w:w="3828" w:type="dxa"/>
+            <w:tcBorders>
+              <w:top w:val="single" w:sz="4" w:space="0" w:color="auto"/>
+              <w:left w:val="single" w:sz="4" w:space="0" w:color="auto"/>
+              <w:bottom w:val="single" w:sz="4" w:space="0" w:color="auto"/>
+              <w:right w:val="single" w:sz="4" w:space="0" w:color="auto"/>
+            </w:tcBorders>
+            <w:vAlign w:val="center"/>
+          </w:tcPr>
+          <w:p>
+            <w:pPr>
+              <w:pStyle w:val="exemplo"/>
+              <w:rPr>
+                <w:color w:val="auto"/>
+                <w:sz w:val="16"/>
+                <w:szCs w:val="16"/>
+              </w:rPr>
+            </w:pPr>
+            <w:r>
+              <w:rPr>
+                <w:color w:val="auto"/>
+                <w:sz w:val="16"/>
+                <w:szCs w:val="16"/>
+              </w:rPr>
+              <w:t>...</w:t>
+            </w:r>
+            <w:r>
+              <w:rPr>
+                <w:color w:val="auto"/>
+                <w:sz w:val="16"/>
+                <w:szCs w:val="16"/>
+              </w:rPr>
+              <w:t>\</w:t>
+            </w:r>
+            <w:proofErr w:type="spellStart"/>
+            <w:r>
+              <w:rPr>
+                <w:color w:val="auto"/>
+                <w:sz w:val="16"/>
+                <w:szCs w:val="16"/>
+              </w:rPr>
+              <w:t>docs</w:t>
+            </w:r>
+            <w:proofErr w:type="spellEnd"/>
+            <w:r>
+              <w:rPr>
+                <w:color w:val="auto"/>
+                <w:sz w:val="16"/>
+                <w:szCs w:val="16"/>
+              </w:rPr>
+              <w:t>\Documentos Oficiais\Gerenciamento do Projeto\</w:t>
+            </w:r>
+          </w:p>
+        </w:tc>
+        <w:tc>
+          <w:tcPr>
+            <w:tcW w:w="2836" w:type="dxa"/>
+            <w:tcBorders>
+              <w:top w:val="single" w:sz="4" w:space="0" w:color="auto"/>
+              <w:left w:val="single" w:sz="4" w:space="0" w:color="auto"/>
+              <w:bottom w:val="single" w:sz="4" w:space="0" w:color="auto"/>
+              <w:right w:val="single" w:sz="4" w:space="0" w:color="auto"/>
+            </w:tcBorders>
+            <w:vAlign w:val="center"/>
+          </w:tcPr>
+          <w:p>
+            <w:pPr>
+              <w:pStyle w:val="exemplo"/>
+              <w:rPr>
+                <w:color w:val="auto"/>
+                <w:sz w:val="16"/>
+                <w:szCs w:val="16"/>
+              </w:rPr>
+            </w:pPr>
+            <w:r>
+              <w:rPr>
+                <w:color w:val="auto"/>
+                <w:sz w:val="16"/>
+                <w:szCs w:val="16"/>
+              </w:rPr>
+              <w:t>Todos</w:t>
+            </w:r>
+          </w:p>
+        </w:tc>
+      </w:tr>
+      <w:tr>
+        <w:trPr>
+          <w:trHeight w:val="268"/>
+        </w:trPr>
+        <w:tc>
+          <w:tcPr>
+            <w:tcW w:w="2440" w:type="dxa"/>
+            <w:tcBorders>
+              <w:top w:val="single" w:sz="4" w:space="0" w:color="auto"/>
+              <w:left w:val="single" w:sz="4" w:space="0" w:color="auto"/>
+              <w:bottom w:val="single" w:sz="4" w:space="0" w:color="auto"/>
+              <w:right w:val="single" w:sz="4" w:space="0" w:color="auto"/>
+            </w:tcBorders>
+            <w:vAlign w:val="center"/>
+          </w:tcPr>
+          <w:p>
+            <w:pPr>
+              <w:pStyle w:val="exemplo"/>
+              <w:rPr>
+                <w:color w:val="auto"/>
+                <w:sz w:val="16"/>
+                <w:szCs w:val="16"/>
+              </w:rPr>
+            </w:pPr>
+            <w:r>
+              <w:rPr>
+                <w:color w:val="auto"/>
+                <w:sz w:val="16"/>
+                <w:szCs w:val="16"/>
+              </w:rPr>
+              <w:lastRenderedPageBreak/>
+              <w:t>Termo de Encerramento.pdf</w:t>
+            </w:r>
+          </w:p>
+        </w:tc>
+        <w:tc>
+          <w:tcPr>
+            <w:tcW w:w="3828" w:type="dxa"/>
+            <w:tcBorders>
+              <w:top w:val="single" w:sz="4" w:space="0" w:color="auto"/>
+              <w:left w:val="single" w:sz="4" w:space="0" w:color="auto"/>
+              <w:bottom w:val="single" w:sz="4" w:space="0" w:color="auto"/>
+              <w:right w:val="single" w:sz="4" w:space="0" w:color="auto"/>
+            </w:tcBorders>
+            <w:vAlign w:val="center"/>
+          </w:tcPr>
+          <w:p>
+            <w:pPr>
+              <w:pStyle w:val="exemplo"/>
+              <w:rPr>
+                <w:color w:val="auto"/>
+                <w:sz w:val="16"/>
+                <w:szCs w:val="16"/>
+              </w:rPr>
+            </w:pPr>
+            <w:r>
+              <w:rPr>
+                <w:color w:val="auto"/>
+                <w:sz w:val="16"/>
+                <w:szCs w:val="16"/>
+              </w:rPr>
+              <w:t>...</w:t>
+            </w:r>
+            <w:r>
+              <w:rPr>
+                <w:color w:val="auto"/>
+                <w:sz w:val="16"/>
+                <w:szCs w:val="16"/>
+              </w:rPr>
+              <w:t>\</w:t>
+            </w:r>
+            <w:proofErr w:type="spellStart"/>
+            <w:r>
+              <w:rPr>
+                <w:color w:val="auto"/>
+                <w:sz w:val="16"/>
+                <w:szCs w:val="16"/>
+              </w:rPr>
+              <w:t>docs</w:t>
+            </w:r>
+            <w:proofErr w:type="spellEnd"/>
+            <w:r>
+              <w:rPr>
+                <w:color w:val="auto"/>
+                <w:sz w:val="16"/>
+                <w:szCs w:val="16"/>
+              </w:rPr>
+              <w:t>\Documentos Oficiais\Gerenciamento do Projeto\</w:t>
+            </w:r>
+          </w:p>
+        </w:tc>
+        <w:tc>
+          <w:tcPr>
+            <w:tcW w:w="2836" w:type="dxa"/>
+            <w:tcBorders>
+              <w:top w:val="single" w:sz="4" w:space="0" w:color="auto"/>
+              <w:left w:val="single" w:sz="4" w:space="0" w:color="auto"/>
+              <w:bottom w:val="single" w:sz="4" w:space="0" w:color="auto"/>
+              <w:right w:val="single" w:sz="4" w:space="0" w:color="auto"/>
+            </w:tcBorders>
+            <w:vAlign w:val="center"/>
+          </w:tcPr>
+          <w:p>
+            <w:pPr>
+              <w:pStyle w:val="exemplo"/>
+              <w:rPr>
+                <w:color w:val="auto"/>
+                <w:sz w:val="16"/>
+                <w:szCs w:val="16"/>
+              </w:rPr>
+            </w:pPr>
+            <w:r>
+              <w:rPr>
+                <w:color w:val="auto"/>
+                <w:sz w:val="16"/>
+                <w:szCs w:val="16"/>
+              </w:rPr>
+              <w:t>Todos</w:t>
+            </w:r>
+          </w:p>
+        </w:tc>
+      </w:tr>
     </w:tbl>
     <w:p>
       <w:pPr>
@@ -6162,7 +7114,6 @@
       </w:pPr>
       <w:bookmarkStart w:id="19" w:name="_Toc379438784"/>
       <w:r>
-        <w:lastRenderedPageBreak/>
         <w:t>Plano de Projeto</w:t>
       </w:r>
       <w:bookmarkEnd w:id="19"/>
@@ -6243,7 +7194,13 @@
       </w:r>
       <w:proofErr w:type="spellEnd"/>
       <w:r>
-        <w:t>\Gerenciamento do Projeto\Documentos Oficiais\Cronograma - Controle de Ponto.pdf</w:t>
+        <w:t xml:space="preserve">\Gerenciamento do Projeto\Documentos Oficiais\Cronograma </w:t>
+      </w:r>
+      <w:r>
+        <w:t xml:space="preserve">Completo </w:t>
+      </w:r>
+      <w:r>
+        <w:t>- Controle de Ponto.pdf</w:t>
       </w:r>
     </w:p>
     <w:p>
@@ -6724,6 +7681,7 @@
     </w:p>
     <w:p>
       <w:r>
+        <w:lastRenderedPageBreak/>
         <w:t>Informações detalhadas de custo podem ser acessadas no arquivo a seguir:</w:t>
       </w:r>
     </w:p>
@@ -7357,7 +8315,6 @@
                 <w:sz w:val="16"/>
                 <w:szCs w:val="16"/>
               </w:rPr>
-              <w:lastRenderedPageBreak/>
               <w:t>Andamento dos testes</w:t>
             </w:r>
           </w:p>
@@ -9420,6 +10377,7 @@
                 <w:rFonts w:ascii="Arial" w:hAnsi="Arial" w:cs="Arial"/>
                 <w:sz w:val="20"/>
               </w:rPr>
+              <w:lastRenderedPageBreak/>
               <w:t>Problemas de segurança de sistemas. Tentativas de hacker o sistema para burlar as marcações de ponto</w:t>
             </w:r>
           </w:p>
@@ -10196,7 +11154,6 @@
                 <w:rFonts w:ascii="Arial" w:hAnsi="Arial" w:cs="Arial"/>
                 <w:sz w:val="20"/>
               </w:rPr>
-              <w:lastRenderedPageBreak/>
               <w:t>Desastres naturais</w:t>
             </w:r>
           </w:p>
@@ -10495,7 +11452,7 @@
               <w:rStyle w:val="Nmerodepgina"/>
               <w:noProof/>
             </w:rPr>
-            <w:t>5</w:t>
+            <w:t>9</w:t>
           </w:r>
           <w:r>
             <w:rPr>

</xml_diff>